<commit_message>
this is commit for today
</commit_message>
<xml_diff>
--- a/fileie1.docx
+++ b/fileie1.docx
@@ -12,30 +12,68 @@
         <w:rPr>
           <w:lang w:val="en-US"/>
         </w:rPr>
-        <w:t xml:space="preserve">Hi this is </w:t>
+        <w:t xml:space="preserve">Hi this is gansh .  I also updated here </w:t>
       </w:r>
-      <w:proofErr w:type="spellStart"/>
-      <w:proofErr w:type="gramStart"/>
+    </w:p>
+    <w:p>
+      <w:pPr>
+        <w:rPr>
+          <w:lang w:val="en-US"/>
+        </w:rPr>
+      </w:pPr>
       <w:r>
         <w:rPr>
           <w:lang w:val="en-US"/>
         </w:rPr>
-        <w:t>gansh</w:t>
+        <w:t xml:space="preserve">Hi this is gansh .  I also updated here </w:t>
       </w:r>
-      <w:proofErr w:type="spellEnd"/>
+    </w:p>
+    <w:p>
+      <w:pPr>
+        <w:rPr>
+          <w:lang w:val="en-US"/>
+        </w:rPr>
+      </w:pPr>
+    </w:p>
+    <w:p>
+      <w:pPr>
+        <w:rPr>
+          <w:lang w:val="en-US"/>
+        </w:rPr>
+      </w:pPr>
       <w:r>
         <w:rPr>
           <w:lang w:val="en-US"/>
         </w:rPr>
-        <w:t xml:space="preserve"> .</w:t>
+        <w:t xml:space="preserve">Hi this is gansh .  I also updated here </w:t>
       </w:r>
-      <w:proofErr w:type="gramEnd"/>
+    </w:p>
+    <w:p>
+      <w:pPr>
+        <w:rPr>
+          <w:lang w:val="en-US"/>
+        </w:rPr>
+      </w:pPr>
+    </w:p>
+    <w:p>
+      <w:pPr>
+        <w:rPr>
+          <w:lang w:val="en-US"/>
+        </w:rPr>
+      </w:pPr>
       <w:r>
         <w:rPr>
           <w:lang w:val="en-US"/>
         </w:rPr>
-        <w:t xml:space="preserve">  I also updated here </w:t>
+        <w:t xml:space="preserve">Hi this is gansh .  I also updated here </w:t>
       </w:r>
+    </w:p>
+    <w:p>
+      <w:pPr>
+        <w:rPr>
+          <w:lang w:val="en-US"/>
+        </w:rPr>
+      </w:pPr>
     </w:p>
     <w:sectPr>
       <w:pgSz w:w="11906" w:h="16838"/>

</xml_diff>